<commit_message>
Update to ReadMe and inlämning
</commit_message>
<xml_diff>
--- a/Delinlämning 3.docx
+++ b/Delinlämning 3.docx
@@ -8,8 +8,8 @@
         <w:rPr>
           <w:b/>
           <w:bCs/>
-          <w:sz w:val="32"/>
-          <w:szCs w:val="32"/>
+          <w:sz w:val="28"/>
+          <w:szCs w:val="28"/>
         </w:rPr>
       </w:pPr>
       <w:r>
@@ -17,8 +17,8 @@
           <w:b/>
           <w:bCs/>
           <w:noProof/>
-          <w:sz w:val="32"/>
-          <w:szCs w:val="32"/>
+          <w:sz w:val="28"/>
+          <w:szCs w:val="28"/>
         </w:rPr>
         <w:t>Val</w:t>
       </w:r>
@@ -26,8 +26,8 @@
         <w:rPr>
           <w:b/>
           <w:bCs/>
-          <w:sz w:val="32"/>
-          <w:szCs w:val="32"/>
+          <w:sz w:val="28"/>
+          <w:szCs w:val="28"/>
         </w:rPr>
         <w:t>et av testverktyg</w:t>
       </w:r>
@@ -44,23 +44,7 @@
           <w:sz w:val="24"/>
           <w:szCs w:val="24"/>
         </w:rPr>
-        <w:t xml:space="preserve">Jag har valt att skapa mina tester i </w:t>
-      </w:r>
-      <w:proofErr w:type="spellStart"/>
-      <w:r>
-        <w:rPr>
-          <w:sz w:val="24"/>
-          <w:szCs w:val="24"/>
-        </w:rPr>
-        <w:t>Selenium</w:t>
-      </w:r>
-      <w:proofErr w:type="spellEnd"/>
-      <w:r>
-        <w:rPr>
-          <w:sz w:val="24"/>
-          <w:szCs w:val="24"/>
-        </w:rPr>
-        <w:t xml:space="preserve"> IDE och Webdriver. </w:t>
+        <w:t xml:space="preserve">Jag har valt att skapa mina tester i Selenium IDE och Webdriver. </w:t>
       </w:r>
       <w:r>
         <w:rPr>
@@ -95,32 +79,247 @@
           <w:sz w:val="24"/>
           <w:szCs w:val="24"/>
         </w:rPr>
-        <w:t xml:space="preserve">Då </w:t>
-      </w:r>
-      <w:proofErr w:type="spellStart"/>
-      <w:r>
-        <w:rPr>
-          <w:sz w:val="24"/>
-          <w:szCs w:val="24"/>
-        </w:rPr>
-        <w:t>Selenium</w:t>
-      </w:r>
-      <w:proofErr w:type="spellEnd"/>
-      <w:r>
-        <w:rPr>
-          <w:sz w:val="24"/>
-          <w:szCs w:val="24"/>
-        </w:rPr>
-        <w:t xml:space="preserve"> är det GUI verktyget vi gick igenom under föreläsningar och jag har hört talas om i flera sammanhang såsom gästföreläsare och mentor. </w:t>
-      </w:r>
-    </w:p>
-    <w:p>
-      <w:pPr>
-        <w:rPr>
-          <w:sz w:val="24"/>
-          <w:szCs w:val="24"/>
-        </w:rPr>
-      </w:pPr>
+        <w:t xml:space="preserve">Selenium är det GUI verktyget vi gick igenom under föreläsningar </w:t>
+      </w:r>
+      <w:r>
+        <w:rPr>
+          <w:sz w:val="24"/>
+          <w:szCs w:val="24"/>
+        </w:rPr>
+        <w:t xml:space="preserve">som </w:t>
+      </w:r>
+      <w:r>
+        <w:rPr>
+          <w:sz w:val="24"/>
+          <w:szCs w:val="24"/>
+        </w:rPr>
+        <w:t xml:space="preserve">jag </w:t>
+      </w:r>
+      <w:r>
+        <w:rPr>
+          <w:sz w:val="24"/>
+          <w:szCs w:val="24"/>
+        </w:rPr>
+        <w:t xml:space="preserve">även </w:t>
+      </w:r>
+      <w:r>
+        <w:rPr>
+          <w:sz w:val="24"/>
+          <w:szCs w:val="24"/>
+        </w:rPr>
+        <w:t xml:space="preserve">har hört talas om i flera sammanhang </w:t>
+      </w:r>
+      <w:r>
+        <w:rPr>
+          <w:sz w:val="24"/>
+          <w:szCs w:val="24"/>
+        </w:rPr>
+        <w:t>genom</w:t>
+      </w:r>
+      <w:r>
+        <w:rPr>
+          <w:sz w:val="24"/>
+          <w:szCs w:val="24"/>
+        </w:rPr>
+        <w:t xml:space="preserve"> gästföreläsare och mentor. </w:t>
+      </w:r>
+      <w:r>
+        <w:rPr>
+          <w:sz w:val="24"/>
+          <w:szCs w:val="24"/>
+        </w:rPr>
+        <w:t>Det verka</w:t>
+      </w:r>
+      <w:r>
+        <w:rPr>
+          <w:sz w:val="24"/>
+          <w:szCs w:val="24"/>
+        </w:rPr>
+        <w:t xml:space="preserve">r även som det används av en hel del testare och företag </w:t>
+      </w:r>
+      <w:r>
+        <w:rPr>
+          <w:sz w:val="24"/>
+          <w:szCs w:val="24"/>
+        </w:rPr>
+        <w:t xml:space="preserve">när det gäller automatiserad </w:t>
+      </w:r>
+      <w:r>
+        <w:rPr>
+          <w:sz w:val="24"/>
+          <w:szCs w:val="24"/>
+        </w:rPr>
+        <w:t>testning</w:t>
+      </w:r>
+      <w:r>
+        <w:rPr>
+          <w:sz w:val="24"/>
+          <w:szCs w:val="24"/>
+        </w:rPr>
+        <w:t xml:space="preserve">. </w:t>
+      </w:r>
+    </w:p>
+    <w:p>
+      <w:pPr>
+        <w:rPr>
+          <w:sz w:val="24"/>
+          <w:szCs w:val="24"/>
+        </w:rPr>
+      </w:pPr>
+      <w:r>
+        <w:rPr>
+          <w:sz w:val="24"/>
+          <w:szCs w:val="24"/>
+        </w:rPr>
+        <w:t xml:space="preserve">Selenium kändes väldigt kraftfullt eftersom man kunde spela in tester, man kan </w:t>
+      </w:r>
+      <w:r>
+        <w:rPr>
+          <w:sz w:val="24"/>
+          <w:szCs w:val="24"/>
+        </w:rPr>
+        <w:t xml:space="preserve">snabbt </w:t>
+      </w:r>
+      <w:r>
+        <w:rPr>
+          <w:sz w:val="24"/>
+          <w:szCs w:val="24"/>
+        </w:rPr>
+        <w:t xml:space="preserve">skapa tester med </w:t>
+      </w:r>
+      <w:r>
+        <w:rPr>
+          <w:sz w:val="24"/>
+          <w:szCs w:val="24"/>
+        </w:rPr>
+        <w:t xml:space="preserve">endast </w:t>
+      </w:r>
+      <w:r>
+        <w:rPr>
+          <w:sz w:val="24"/>
+          <w:szCs w:val="24"/>
+        </w:rPr>
+        <w:t xml:space="preserve">några klick och koden skrivs åt en. </w:t>
+      </w:r>
+      <w:r>
+        <w:rPr>
+          <w:sz w:val="24"/>
+          <w:szCs w:val="24"/>
+        </w:rPr>
+        <w:t>N</w:t>
+      </w:r>
+      <w:r>
+        <w:rPr>
+          <w:sz w:val="24"/>
+          <w:szCs w:val="24"/>
+        </w:rPr>
+        <w:t>är man spelat in testerna kan man enkelt spela upp de</w:t>
+      </w:r>
+      <w:r>
+        <w:rPr>
+          <w:sz w:val="24"/>
+          <w:szCs w:val="24"/>
+        </w:rPr>
+        <w:t>m</w:t>
+      </w:r>
+      <w:r>
+        <w:rPr>
+          <w:sz w:val="24"/>
+          <w:szCs w:val="24"/>
+        </w:rPr>
+        <w:t xml:space="preserve"> igen för att se resultatet.</w:t>
+      </w:r>
+    </w:p>
+    <w:p>
+      <w:pPr>
+        <w:rPr>
+          <w:sz w:val="24"/>
+          <w:szCs w:val="24"/>
+        </w:rPr>
+      </w:pPr>
+      <w:r>
+        <w:rPr>
+          <w:sz w:val="24"/>
+          <w:szCs w:val="24"/>
+        </w:rPr>
+        <w:t>Det kändes även smart att använda Selenium då jag kunde använda C#</w:t>
+      </w:r>
+      <w:r>
+        <w:rPr>
+          <w:sz w:val="24"/>
+          <w:szCs w:val="24"/>
+        </w:rPr>
+        <w:t>,</w:t>
+      </w:r>
+      <w:r>
+        <w:rPr>
+          <w:sz w:val="24"/>
+          <w:szCs w:val="24"/>
+        </w:rPr>
+        <w:t xml:space="preserve"> som jag lärde mig i gymnasiet för att fräscha upp de kunskaperna igen. Selenium verkade även som ett bra val då det stödjer flera olika webbläsare och programmeringsspråk</w:t>
+      </w:r>
+      <w:r>
+        <w:rPr>
+          <w:sz w:val="24"/>
+          <w:szCs w:val="24"/>
+        </w:rPr>
+        <w:t>, j</w:t>
+      </w:r>
+      <w:r>
+        <w:rPr>
+          <w:sz w:val="24"/>
+          <w:szCs w:val="24"/>
+        </w:rPr>
+        <w:t xml:space="preserve">ämfört med exempelvis Cypress som bara stödjer Javascript och inte stödjer webbläsare såsom Safari och Edge. </w:t>
+      </w:r>
+    </w:p>
+    <w:p>
+      <w:pPr>
+        <w:rPr>
+          <w:sz w:val="24"/>
+          <w:szCs w:val="24"/>
+        </w:rPr>
+      </w:pPr>
+    </w:p>
+    <w:p>
+      <w:pPr>
+        <w:jc w:val="center"/>
+        <w:rPr>
+          <w:sz w:val="24"/>
+          <w:szCs w:val="24"/>
+        </w:rPr>
+      </w:pPr>
+      <w:r>
+        <w:rPr>
+          <w:b/>
+          <w:bCs/>
+          <w:sz w:val="28"/>
+          <w:szCs w:val="28"/>
+        </w:rPr>
+        <w:t>Testdesign</w:t>
+      </w:r>
+    </w:p>
+    <w:p>
+      <w:pPr>
+        <w:rPr>
+          <w:sz w:val="24"/>
+          <w:szCs w:val="24"/>
+        </w:rPr>
+      </w:pPr>
+      <w:r>
+        <w:rPr>
+          <w:sz w:val="24"/>
+          <w:szCs w:val="24"/>
+        </w:rPr>
+        <w:t>I de flesta a</w:t>
+      </w:r>
+      <w:r>
+        <w:rPr>
+          <w:sz w:val="24"/>
+          <w:szCs w:val="24"/>
+        </w:rPr>
+        <w:t>v mina tester började jag med att skapa grunden i Selenium IDE genom att spela in navigationsvägar i den mån det gick för varje test. Därefter exporterade jag testet och fortsatt att bygga ut testet</w:t>
+      </w:r>
       <w:r>
         <w:rPr>
           <w:sz w:val="24"/>
@@ -128,6 +327,837 @@
         </w:rPr>
         <w:t xml:space="preserve"> </w:t>
       </w:r>
+      <w:r>
+        <w:rPr>
+          <w:sz w:val="24"/>
+          <w:szCs w:val="24"/>
+        </w:rPr>
+        <w:t xml:space="preserve">med hjälp av Webdriver och kompletterade med ”waits” </w:t>
+      </w:r>
+      <w:r>
+        <w:rPr>
+          <w:sz w:val="24"/>
+          <w:szCs w:val="24"/>
+        </w:rPr>
+        <w:t xml:space="preserve">osv </w:t>
+      </w:r>
+      <w:r>
+        <w:rPr>
+          <w:sz w:val="24"/>
+          <w:szCs w:val="24"/>
+        </w:rPr>
+        <w:t xml:space="preserve">där det krävdes. </w:t>
+      </w:r>
+    </w:p>
+    <w:p>
+      <w:pPr>
+        <w:rPr>
+          <w:sz w:val="24"/>
+          <w:szCs w:val="24"/>
+        </w:rPr>
+      </w:pPr>
+      <w:r>
+        <w:rPr>
+          <w:sz w:val="24"/>
+          <w:szCs w:val="24"/>
+        </w:rPr>
+        <w:t xml:space="preserve">Jag hade velat skapa lite tester för att publicera </w:t>
+      </w:r>
+      <w:r>
+        <w:rPr>
+          <w:sz w:val="24"/>
+          <w:szCs w:val="24"/>
+        </w:rPr>
+        <w:t>bostäder och med fel värden osv</w:t>
+      </w:r>
+      <w:r>
+        <w:rPr>
+          <w:sz w:val="24"/>
+          <w:szCs w:val="24"/>
+        </w:rPr>
+        <w:t xml:space="preserve"> men </w:t>
+      </w:r>
+      <w:r>
+        <w:rPr>
+          <w:sz w:val="24"/>
+          <w:szCs w:val="24"/>
+        </w:rPr>
+        <w:t xml:space="preserve">det </w:t>
+      </w:r>
+      <w:r>
+        <w:rPr>
+          <w:sz w:val="24"/>
+          <w:szCs w:val="24"/>
+        </w:rPr>
+        <w:t xml:space="preserve">kändes lite dumt på en ”verklig sida” där jag inte har direkt tillgång till databasen så det kan tas bort direkt. </w:t>
+      </w:r>
+    </w:p>
+    <w:p>
+      <w:pPr>
+        <w:rPr>
+          <w:sz w:val="24"/>
+          <w:szCs w:val="24"/>
+        </w:rPr>
+      </w:pPr>
+    </w:p>
+    <w:p>
+      <w:pPr>
+        <w:rPr>
+          <w:sz w:val="24"/>
+          <w:szCs w:val="24"/>
+        </w:rPr>
+      </w:pPr>
+      <w:r>
+        <w:rPr>
+          <w:b/>
+          <w:bCs/>
+          <w:sz w:val="24"/>
+          <w:szCs w:val="24"/>
+        </w:rPr>
+        <w:t>Setup</w:t>
+      </w:r>
+      <w:r>
+        <w:rPr>
+          <w:b/>
+          <w:bCs/>
+          <w:sz w:val="24"/>
+          <w:szCs w:val="24"/>
+        </w:rPr>
+        <w:t xml:space="preserve">: </w:t>
+      </w:r>
+      <w:r>
+        <w:rPr>
+          <w:sz w:val="24"/>
+          <w:szCs w:val="24"/>
+        </w:rPr>
+        <w:t xml:space="preserve">I min setup så startar jag </w:t>
+      </w:r>
+      <w:r>
+        <w:rPr>
+          <w:sz w:val="24"/>
+          <w:szCs w:val="24"/>
+        </w:rPr>
+        <w:t>C</w:t>
+      </w:r>
+      <w:r>
+        <w:rPr>
+          <w:sz w:val="24"/>
+          <w:szCs w:val="24"/>
+        </w:rPr>
+        <w:t>hrome ”drivern” samt öppnar startsidan för Norban.se</w:t>
+      </w:r>
+      <w:r>
+        <w:rPr>
+          <w:sz w:val="24"/>
+          <w:szCs w:val="24"/>
+        </w:rPr>
+        <w:t>. E</w:t>
+      </w:r>
+      <w:r>
+        <w:rPr>
+          <w:sz w:val="24"/>
+          <w:szCs w:val="24"/>
+        </w:rPr>
+        <w:t xml:space="preserve">fter det har jag en </w:t>
+      </w:r>
+      <w:r>
+        <w:rPr>
+          <w:sz w:val="24"/>
+          <w:szCs w:val="24"/>
+        </w:rPr>
+        <w:t xml:space="preserve">lagt in en </w:t>
+      </w:r>
+      <w:r>
+        <w:rPr>
+          <w:sz w:val="24"/>
+          <w:szCs w:val="24"/>
+        </w:rPr>
+        <w:t>”wait” som ser till att det har laddats in korrekt och sedan sätter</w:t>
+      </w:r>
+      <w:r>
+        <w:rPr>
+          <w:sz w:val="24"/>
+          <w:szCs w:val="24"/>
+        </w:rPr>
+        <w:t xml:space="preserve"> </w:t>
+      </w:r>
+      <w:r>
+        <w:rPr>
+          <w:sz w:val="24"/>
+          <w:szCs w:val="24"/>
+        </w:rPr>
+        <w:t xml:space="preserve">webbläsarfönstret till </w:t>
+      </w:r>
+      <w:r>
+        <w:rPr>
+          <w:sz w:val="24"/>
+          <w:szCs w:val="24"/>
+        </w:rPr>
+        <w:t>1552</w:t>
+      </w:r>
+      <w:r>
+        <w:rPr>
+          <w:sz w:val="24"/>
+          <w:szCs w:val="24"/>
+        </w:rPr>
+        <w:t>x</w:t>
+      </w:r>
+      <w:r>
+        <w:rPr>
+          <w:sz w:val="24"/>
+          <w:szCs w:val="24"/>
+        </w:rPr>
+        <w:t>832</w:t>
+      </w:r>
+      <w:r>
+        <w:rPr>
+          <w:sz w:val="24"/>
+          <w:szCs w:val="24"/>
+        </w:rPr>
+        <w:t xml:space="preserve"> pixlar. </w:t>
+      </w:r>
+    </w:p>
+    <w:p>
+      <w:pPr>
+        <w:rPr>
+          <w:sz w:val="24"/>
+          <w:szCs w:val="24"/>
+        </w:rPr>
+      </w:pPr>
+      <w:r>
+        <w:rPr>
+          <w:b/>
+          <w:bCs/>
+          <w:sz w:val="24"/>
+          <w:szCs w:val="24"/>
+        </w:rPr>
+        <w:t>Initialize</w:t>
+      </w:r>
+      <w:r>
+        <w:rPr>
+          <w:b/>
+          <w:bCs/>
+          <w:sz w:val="24"/>
+          <w:szCs w:val="24"/>
+        </w:rPr>
+        <w:t xml:space="preserve">: </w:t>
+      </w:r>
+      <w:r>
+        <w:rPr>
+          <w:sz w:val="24"/>
+          <w:szCs w:val="24"/>
+        </w:rPr>
+        <w:t>I</w:t>
+      </w:r>
+      <w:r>
+        <w:rPr>
+          <w:sz w:val="24"/>
+          <w:szCs w:val="24"/>
+        </w:rPr>
+        <w:t xml:space="preserve"> initialize </w:t>
+      </w:r>
+      <w:r>
+        <w:rPr>
+          <w:sz w:val="24"/>
+          <w:szCs w:val="24"/>
+        </w:rPr>
+        <w:t>så</w:t>
+      </w:r>
+      <w:r>
+        <w:rPr>
+          <w:sz w:val="24"/>
+          <w:szCs w:val="24"/>
+        </w:rPr>
+        <w:t xml:space="preserve"> öppn</w:t>
+      </w:r>
+      <w:r>
+        <w:rPr>
+          <w:sz w:val="24"/>
+          <w:szCs w:val="24"/>
+        </w:rPr>
+        <w:t xml:space="preserve">ar </w:t>
+      </w:r>
+      <w:r>
+        <w:rPr>
+          <w:sz w:val="24"/>
+          <w:szCs w:val="24"/>
+        </w:rPr>
+        <w:t>startsidan för Norban.se</w:t>
+      </w:r>
+      <w:r>
+        <w:rPr>
+          <w:sz w:val="24"/>
+          <w:szCs w:val="24"/>
+        </w:rPr>
+        <w:t>,</w:t>
+      </w:r>
+      <w:r>
+        <w:rPr>
+          <w:sz w:val="24"/>
+          <w:szCs w:val="24"/>
+        </w:rPr>
+        <w:t xml:space="preserve"> ser till så att den är inladdad med en ”wait” och sätter fönstret till </w:t>
+      </w:r>
+      <w:r>
+        <w:rPr>
+          <w:sz w:val="24"/>
+          <w:szCs w:val="24"/>
+        </w:rPr>
+        <w:t>1552</w:t>
+      </w:r>
+      <w:r>
+        <w:rPr>
+          <w:sz w:val="24"/>
+          <w:szCs w:val="24"/>
+        </w:rPr>
+        <w:t>x</w:t>
+      </w:r>
+      <w:r>
+        <w:rPr>
+          <w:sz w:val="24"/>
+          <w:szCs w:val="24"/>
+        </w:rPr>
+        <w:t>832</w:t>
+      </w:r>
+      <w:r>
+        <w:rPr>
+          <w:sz w:val="24"/>
+          <w:szCs w:val="24"/>
+        </w:rPr>
+        <w:t xml:space="preserve"> pixlar. </w:t>
+      </w:r>
+    </w:p>
+    <w:p>
+      <w:pPr>
+        <w:rPr>
+          <w:sz w:val="24"/>
+          <w:szCs w:val="24"/>
+        </w:rPr>
+      </w:pPr>
+      <w:r>
+        <w:rPr>
+          <w:b/>
+          <w:bCs/>
+          <w:sz w:val="24"/>
+          <w:szCs w:val="24"/>
+        </w:rPr>
+        <w:t xml:space="preserve">Teardown: </w:t>
+      </w:r>
+      <w:r>
+        <w:rPr>
+          <w:sz w:val="24"/>
+          <w:szCs w:val="24"/>
+        </w:rPr>
+        <w:t>I min teardown stänger ja</w:t>
+      </w:r>
+      <w:r>
+        <w:rPr>
+          <w:sz w:val="24"/>
+          <w:szCs w:val="24"/>
+        </w:rPr>
+        <w:t xml:space="preserve">g ner </w:t>
+      </w:r>
+      <w:r>
+        <w:rPr>
+          <w:sz w:val="24"/>
+          <w:szCs w:val="24"/>
+        </w:rPr>
+        <w:t xml:space="preserve">drivern. </w:t>
+      </w:r>
+    </w:p>
+    <w:p>
+      <w:pPr>
+        <w:rPr>
+          <w:sz w:val="24"/>
+          <w:szCs w:val="24"/>
+        </w:rPr>
+      </w:pPr>
+      <w:r>
+        <w:rPr>
+          <w:b/>
+          <w:bCs/>
+          <w:sz w:val="24"/>
+          <w:szCs w:val="24"/>
+        </w:rPr>
+        <w:t xml:space="preserve">Cleanup: </w:t>
+      </w:r>
+      <w:r>
+        <w:rPr>
+          <w:sz w:val="24"/>
+          <w:szCs w:val="24"/>
+        </w:rPr>
+        <w:t>I min cleanup re</w:t>
+      </w:r>
+      <w:r>
+        <w:rPr>
+          <w:sz w:val="24"/>
+          <w:szCs w:val="24"/>
+        </w:rPr>
+        <w:t xml:space="preserve">nsar jag alla cookies. </w:t>
+      </w:r>
+    </w:p>
+    <w:p>
+      <w:pPr>
+        <w:rPr>
+          <w:sz w:val="24"/>
+          <w:szCs w:val="24"/>
+        </w:rPr>
+      </w:pPr>
+      <w:r>
+        <w:rPr>
+          <w:b/>
+          <w:bCs/>
+          <w:sz w:val="24"/>
+          <w:szCs w:val="24"/>
+        </w:rPr>
+        <w:t xml:space="preserve">verifyHomeButton: </w:t>
+      </w:r>
+      <w:r>
+        <w:rPr>
+          <w:sz w:val="24"/>
+          <w:szCs w:val="24"/>
+        </w:rPr>
+        <w:t>I detta test verifierar jag att hemknappen fungerar på webbsidan</w:t>
+      </w:r>
+      <w:r>
+        <w:rPr>
+          <w:sz w:val="24"/>
+          <w:szCs w:val="24"/>
+        </w:rPr>
+        <w:t xml:space="preserve"> både genom att klicka på den på förstasidan</w:t>
+      </w:r>
+      <w:r>
+        <w:rPr>
+          <w:sz w:val="24"/>
+          <w:szCs w:val="24"/>
+        </w:rPr>
+        <w:t xml:space="preserve"> samt</w:t>
+      </w:r>
+      <w:r>
+        <w:rPr>
+          <w:sz w:val="24"/>
+          <w:szCs w:val="24"/>
+        </w:rPr>
+        <w:t xml:space="preserve"> från</w:t>
+      </w:r>
+      <w:r>
+        <w:rPr>
+          <w:sz w:val="24"/>
+          <w:szCs w:val="24"/>
+        </w:rPr>
+        <w:t xml:space="preserve"> undersidan </w:t>
+      </w:r>
+      <w:r>
+        <w:rPr>
+          <w:sz w:val="24"/>
+          <w:szCs w:val="24"/>
+        </w:rPr>
+        <w:t>S</w:t>
+      </w:r>
+      <w:r>
+        <w:rPr>
+          <w:sz w:val="24"/>
+          <w:szCs w:val="24"/>
+        </w:rPr>
+        <w:t>å funkar Norban</w:t>
+      </w:r>
+      <w:r>
+        <w:rPr>
+          <w:sz w:val="24"/>
+          <w:szCs w:val="24"/>
+        </w:rPr>
+        <w:t>.</w:t>
+      </w:r>
+      <w:r>
+        <w:rPr>
+          <w:sz w:val="24"/>
+          <w:szCs w:val="24"/>
+        </w:rPr>
+        <w:t xml:space="preserve"> Testet verifierar också att undersidan </w:t>
+      </w:r>
+      <w:r>
+        <w:rPr>
+          <w:sz w:val="24"/>
+          <w:szCs w:val="24"/>
+        </w:rPr>
+        <w:t>S</w:t>
+      </w:r>
+      <w:r>
+        <w:rPr>
+          <w:sz w:val="24"/>
+          <w:szCs w:val="24"/>
+        </w:rPr>
+        <w:t xml:space="preserve">å funkar Norban är länkad rätt. </w:t>
+      </w:r>
+    </w:p>
+    <w:p>
+      <w:pPr>
+        <w:rPr>
+          <w:sz w:val="24"/>
+          <w:szCs w:val="24"/>
+        </w:rPr>
+      </w:pPr>
+      <w:r>
+        <w:rPr>
+          <w:b/>
+          <w:bCs/>
+          <w:sz w:val="24"/>
+          <w:szCs w:val="24"/>
+        </w:rPr>
+        <w:t xml:space="preserve">verifyNyproduktion: </w:t>
+      </w:r>
+      <w:r>
+        <w:rPr>
+          <w:sz w:val="24"/>
+          <w:szCs w:val="24"/>
+        </w:rPr>
+        <w:t>Här verifierar jag att länken till undersidan</w:t>
+      </w:r>
+      <w:r>
+        <w:rPr>
+          <w:sz w:val="24"/>
+          <w:szCs w:val="24"/>
+        </w:rPr>
+        <w:t>s</w:t>
+      </w:r>
+      <w:r>
+        <w:rPr>
+          <w:sz w:val="24"/>
+          <w:szCs w:val="24"/>
+        </w:rPr>
+        <w:t xml:space="preserve"> nyproduktion fungerar. </w:t>
+      </w:r>
+    </w:p>
+    <w:p>
+      <w:pPr>
+        <w:rPr>
+          <w:sz w:val="24"/>
+          <w:szCs w:val="24"/>
+        </w:rPr>
+      </w:pPr>
+      <w:r>
+        <w:rPr>
+          <w:b/>
+          <w:bCs/>
+          <w:sz w:val="24"/>
+          <w:szCs w:val="24"/>
+        </w:rPr>
+        <w:t xml:space="preserve">logIn: </w:t>
+      </w:r>
+      <w:r>
+        <w:rPr>
+          <w:sz w:val="24"/>
+          <w:szCs w:val="24"/>
+        </w:rPr>
+        <w:t xml:space="preserve">logIn testet är designat för att testa så en </w:t>
+      </w:r>
+      <w:r>
+        <w:rPr>
+          <w:sz w:val="24"/>
+          <w:szCs w:val="24"/>
+        </w:rPr>
+        <w:t>befintlig</w:t>
+      </w:r>
+      <w:r>
+        <w:rPr>
+          <w:sz w:val="24"/>
+          <w:szCs w:val="24"/>
+        </w:rPr>
+        <w:t xml:space="preserve"> </w:t>
+      </w:r>
+      <w:r>
+        <w:rPr>
+          <w:sz w:val="24"/>
+          <w:szCs w:val="24"/>
+        </w:rPr>
+        <w:t xml:space="preserve">användare kan logga in med hjälp av sin mejl och sitt lösenord. </w:t>
+      </w:r>
+    </w:p>
+    <w:p>
+      <w:pPr>
+        <w:rPr>
+          <w:sz w:val="24"/>
+          <w:szCs w:val="24"/>
+        </w:rPr>
+      </w:pPr>
+      <w:r>
+        <w:rPr>
+          <w:b/>
+          <w:bCs/>
+          <w:sz w:val="24"/>
+          <w:szCs w:val="24"/>
+        </w:rPr>
+        <w:lastRenderedPageBreak/>
+        <w:t xml:space="preserve">logInNopassword: </w:t>
+      </w:r>
+      <w:r>
+        <w:rPr>
+          <w:sz w:val="24"/>
+          <w:szCs w:val="24"/>
+        </w:rPr>
+        <w:t xml:space="preserve">I detta test testas det att det inte går att logga in utan att skriva in lösenord samt att en text med </w:t>
+      </w:r>
+      <w:r>
+        <w:rPr>
+          <w:sz w:val="24"/>
+          <w:szCs w:val="24"/>
+        </w:rPr>
+        <w:t>”</w:t>
+      </w:r>
+      <w:r>
+        <w:rPr>
+          <w:sz w:val="24"/>
+          <w:szCs w:val="24"/>
+        </w:rPr>
+        <w:t>lösenord saknas</w:t>
+      </w:r>
+      <w:r>
+        <w:rPr>
+          <w:sz w:val="24"/>
+          <w:szCs w:val="24"/>
+        </w:rPr>
+        <w:t>”</w:t>
+      </w:r>
+      <w:r>
+        <w:rPr>
+          <w:sz w:val="24"/>
+          <w:szCs w:val="24"/>
+        </w:rPr>
+        <w:t xml:space="preserve"> dyker upp. </w:t>
+      </w:r>
+    </w:p>
+    <w:p>
+      <w:pPr>
+        <w:rPr>
+          <w:sz w:val="24"/>
+          <w:szCs w:val="24"/>
+        </w:rPr>
+      </w:pPr>
+      <w:r>
+        <w:rPr>
+          <w:b/>
+          <w:bCs/>
+          <w:sz w:val="24"/>
+          <w:szCs w:val="24"/>
+        </w:rPr>
+        <w:t>loginNousername</w:t>
+      </w:r>
+      <w:r>
+        <w:rPr>
+          <w:b/>
+          <w:bCs/>
+          <w:sz w:val="24"/>
+          <w:szCs w:val="24"/>
+        </w:rPr>
+        <w:t xml:space="preserve">: </w:t>
+      </w:r>
+      <w:r>
+        <w:rPr>
+          <w:sz w:val="24"/>
+          <w:szCs w:val="24"/>
+        </w:rPr>
+        <w:t xml:space="preserve">Här </w:t>
+      </w:r>
+      <w:r>
+        <w:rPr>
+          <w:sz w:val="24"/>
+          <w:szCs w:val="24"/>
+        </w:rPr>
+        <w:t xml:space="preserve">testas det så att det inte går att logga in utan att skriva in mejl samt att en text med </w:t>
+      </w:r>
+      <w:r>
+        <w:rPr>
+          <w:sz w:val="24"/>
+          <w:szCs w:val="24"/>
+        </w:rPr>
+        <w:t>”</w:t>
+      </w:r>
+      <w:r>
+        <w:rPr>
+          <w:sz w:val="24"/>
+          <w:szCs w:val="24"/>
+        </w:rPr>
+        <w:t>e-post saknas</w:t>
+      </w:r>
+      <w:r>
+        <w:rPr>
+          <w:sz w:val="24"/>
+          <w:szCs w:val="24"/>
+        </w:rPr>
+        <w:t>”</w:t>
+      </w:r>
+      <w:r>
+        <w:rPr>
+          <w:sz w:val="24"/>
+          <w:szCs w:val="24"/>
+        </w:rPr>
+        <w:t xml:space="preserve"> dyker upp. </w:t>
+      </w:r>
+    </w:p>
+    <w:p>
+      <w:pPr>
+        <w:rPr>
+          <w:sz w:val="24"/>
+          <w:szCs w:val="24"/>
+        </w:rPr>
+      </w:pPr>
+      <w:r>
+        <w:rPr>
+          <w:b/>
+          <w:bCs/>
+          <w:sz w:val="24"/>
+          <w:szCs w:val="24"/>
+        </w:rPr>
+        <w:t xml:space="preserve">loginNoUserandPass: </w:t>
+      </w:r>
+      <w:r>
+        <w:rPr>
+          <w:sz w:val="24"/>
+          <w:szCs w:val="24"/>
+        </w:rPr>
+        <w:t xml:space="preserve">I detta test körs båda ovanstående samtidigt och testar att både </w:t>
+      </w:r>
+      <w:r>
+        <w:rPr>
+          <w:sz w:val="24"/>
+          <w:szCs w:val="24"/>
+        </w:rPr>
+        <w:t>”</w:t>
+      </w:r>
+      <w:r>
+        <w:rPr>
+          <w:sz w:val="24"/>
+          <w:szCs w:val="24"/>
+        </w:rPr>
+        <w:t xml:space="preserve">e-post </w:t>
+      </w:r>
+      <w:r>
+        <w:rPr>
+          <w:sz w:val="24"/>
+          <w:szCs w:val="24"/>
+        </w:rPr>
+        <w:t xml:space="preserve">saknas” </w:t>
+      </w:r>
+      <w:r>
+        <w:rPr>
+          <w:sz w:val="24"/>
+          <w:szCs w:val="24"/>
+        </w:rPr>
+        <w:t xml:space="preserve">och </w:t>
+      </w:r>
+      <w:r>
+        <w:rPr>
+          <w:sz w:val="24"/>
+          <w:szCs w:val="24"/>
+        </w:rPr>
+        <w:t>”</w:t>
+      </w:r>
+      <w:r>
+        <w:rPr>
+          <w:sz w:val="24"/>
+          <w:szCs w:val="24"/>
+        </w:rPr>
+        <w:t>lösenord saknas</w:t>
+      </w:r>
+      <w:r>
+        <w:rPr>
+          <w:sz w:val="24"/>
+          <w:szCs w:val="24"/>
+        </w:rPr>
+        <w:t>”</w:t>
+      </w:r>
+      <w:r>
+        <w:rPr>
+          <w:sz w:val="24"/>
+          <w:szCs w:val="24"/>
+        </w:rPr>
+        <w:t xml:space="preserve"> kommer upp. </w:t>
+      </w:r>
+    </w:p>
+    <w:p>
+      <w:pPr>
+        <w:rPr>
+          <w:sz w:val="24"/>
+          <w:szCs w:val="24"/>
+        </w:rPr>
+      </w:pPr>
+      <w:r>
+        <w:rPr>
+          <w:b/>
+          <w:bCs/>
+          <w:sz w:val="24"/>
+          <w:szCs w:val="24"/>
+        </w:rPr>
+        <w:t xml:space="preserve">phonemeny: </w:t>
+      </w:r>
+      <w:r>
+        <w:rPr>
+          <w:sz w:val="24"/>
+          <w:szCs w:val="24"/>
+        </w:rPr>
+        <w:t>Här</w:t>
+      </w:r>
+      <w:r>
+        <w:rPr>
+          <w:sz w:val="24"/>
+          <w:szCs w:val="24"/>
+        </w:rPr>
+        <w:t xml:space="preserve"> </w:t>
+      </w:r>
+      <w:r>
+        <w:rPr>
+          <w:sz w:val="24"/>
+          <w:szCs w:val="24"/>
+        </w:rPr>
+        <w:t xml:space="preserve">sätts </w:t>
+      </w:r>
+      <w:r>
+        <w:rPr>
+          <w:sz w:val="24"/>
+          <w:szCs w:val="24"/>
+        </w:rPr>
+        <w:t xml:space="preserve">fönsterstorleken till lite mindre för att få fram ”mobilmenyn” och testar att alla undersidor länkas rätt. </w:t>
+      </w:r>
+    </w:p>
+    <w:p>
+      <w:pPr>
+        <w:rPr>
+          <w:sz w:val="24"/>
+          <w:szCs w:val="24"/>
+        </w:rPr>
+      </w:pPr>
+      <w:r>
+        <w:rPr>
+          <w:b/>
+          <w:bCs/>
+          <w:sz w:val="24"/>
+          <w:szCs w:val="24"/>
+        </w:rPr>
+        <w:t xml:space="preserve">getAdressAndSearch: </w:t>
+      </w:r>
+      <w:r>
+        <w:rPr>
+          <w:sz w:val="24"/>
+          <w:szCs w:val="24"/>
+        </w:rPr>
+        <w:t xml:space="preserve">Testet är gjort för att testa att det går att klicka fram senaste publicerade bostaden samt att det går att använda sökfältet för att hitta den specifika bostaden. </w:t>
+      </w:r>
+    </w:p>
+    <w:p>
+      <w:pPr>
+        <w:rPr>
+          <w:sz w:val="24"/>
+          <w:szCs w:val="24"/>
+        </w:rPr>
+      </w:pPr>
+    </w:p>
+    <w:p>
+      <w:pPr>
+        <w:rPr>
+          <w:sz w:val="24"/>
+          <w:szCs w:val="24"/>
+        </w:rPr>
+      </w:pPr>
     </w:p>
     <w:sectPr>
       <w:pgSz w:w="11906" w:h="16838"/>

</xml_diff>